<commit_message>
added GUI elements text document for the tennis game
</commit_message>
<xml_diff>
--- a/InputList.docx
+++ b/InputList.docx
@@ -1,6 +1,6 @@
 
 <file path=word/document.xml><?xml version="1.0" encoding="utf-8"?>
-<w:document xmlns:wpc="http://schemas.microsoft.com/office/word/2010/wordprocessingCanvas" xmlns:cx="http://schemas.microsoft.com/office/drawing/2014/chartex" xmlns:cx1="http://schemas.microsoft.com/office/drawing/2015/9/8/chartex" xmlns:cx2="http://schemas.microsoft.com/office/drawing/2015/10/21/chartex" xmlns:cx3="http://schemas.microsoft.com/office/drawing/2016/5/9/chartex" xmlns:cx4="http://schemas.microsoft.com/office/drawing/2016/5/10/chartex" xmlns:cx5="http://schemas.microsoft.com/office/drawing/2016/5/11/chartex" xmlns:cx6="http://schemas.microsoft.com/office/drawing/2016/5/12/chartex" xmlns:cx7="http://schemas.microsoft.com/office/drawing/2016/5/13/chartex" xmlns:cx8="http://schemas.microsoft.com/office/drawing/2016/5/14/chartex" xmlns:mc="http://schemas.openxmlformats.org/markup-compatibility/2006" xmlns:aink="http://schemas.microsoft.com/office/drawing/2016/ink" xmlns:am3d="http://schemas.microsoft.com/office/drawing/2017/model3d" xmlns:o="urn:schemas-microsoft-com:office:office" xmlns:oel="http://schemas.microsoft.com/office/2019/extlst" xmlns:r="http://schemas.openxmlformats.org/officeDocument/2006/relationships" xmlns:m="http://schemas.openxmlformats.org/officeDocument/2006/math" xmlns:v="urn:schemas-microsoft-com:vml" xmlns:wp14="http://schemas.microsoft.com/office/word/2010/wordprocessingDrawing" xmlns:wp="http://schemas.openxmlformats.org/drawingml/2006/wordprocessingDrawing" xmlns:w10="urn:schemas-microsoft-com:office:word" xmlns:w="http://schemas.openxmlformats.org/wordprocessingml/2006/main" xmlns:w14="http://schemas.microsoft.com/office/word/2010/wordml" xmlns:w15="http://schemas.microsoft.com/office/word/2012/wordml" xmlns:w16cex="http://schemas.microsoft.com/office/word/2018/wordml/cex" xmlns:w16cid="http://schemas.microsoft.com/office/word/2016/wordml/cid" xmlns:w16="http://schemas.microsoft.com/office/word/2018/wordml" xmlns:w16du="http://schemas.microsoft.com/office/word/2023/wordml/word16du" xmlns:w16sdtdh="http://schemas.microsoft.com/office/word/2020/wordml/sdtdatahash" xmlns:w16se="http://schemas.microsoft.com/office/word/2015/wordml/symex" xmlns:wpg="http://schemas.microsoft.com/office/word/2010/wordprocessingGroup" xmlns:wpi="http://schemas.microsoft.com/office/word/2010/wordprocessingInk" xmlns:wne="http://schemas.microsoft.com/office/word/2006/wordml" xmlns:wps="http://schemas.microsoft.com/office/word/2010/wordprocessingShape" mc:Ignorable="w14 w15 w16se w16cid w16 w16cex w16sdtdh w16du wp14">
+<w:document xmlns:wpc="http://schemas.microsoft.com/office/word/2010/wordprocessingCanvas" xmlns:cx="http://schemas.microsoft.com/office/drawing/2014/chartex" xmlns:cx1="http://schemas.microsoft.com/office/drawing/2015/9/8/chartex" xmlns:cx2="http://schemas.microsoft.com/office/drawing/2015/10/21/chartex" xmlns:cx3="http://schemas.microsoft.com/office/drawing/2016/5/9/chartex" xmlns:cx4="http://schemas.microsoft.com/office/drawing/2016/5/10/chartex" xmlns:cx5="http://schemas.microsoft.com/office/drawing/2016/5/11/chartex" xmlns:cx6="http://schemas.microsoft.com/office/drawing/2016/5/12/chartex" xmlns:cx7="http://schemas.microsoft.com/office/drawing/2016/5/13/chartex" xmlns:cx8="http://schemas.microsoft.com/office/drawing/2016/5/14/chartex" xmlns:mc="http://schemas.openxmlformats.org/markup-compatibility/2006" xmlns:aink="http://schemas.microsoft.com/office/drawing/2016/ink" xmlns:am3d="http://schemas.microsoft.com/office/drawing/2017/model3d" xmlns:o="urn:schemas-microsoft-com:office:office" xmlns:oel="http://schemas.microsoft.com/office/2019/extlst" xmlns:r="http://schemas.openxmlformats.org/officeDocument/2006/relationships" xmlns:m="http://schemas.openxmlformats.org/officeDocument/2006/math" xmlns:v="urn:schemas-microsoft-com:vml" xmlns:wp14="http://schemas.microsoft.com/office/word/2010/wordprocessingDrawing" xmlns:wp="http://schemas.openxmlformats.org/drawingml/2006/wordprocessingDrawing" xmlns:w10="urn:schemas-microsoft-com:office:word" xmlns:w="http://schemas.openxmlformats.org/wordprocessingml/2006/main" xmlns:w14="http://schemas.microsoft.com/office/word/2010/wordml" xmlns:w15="http://schemas.microsoft.com/office/word/2012/wordml" xmlns:w16cex="http://schemas.microsoft.com/office/word/2018/wordml/cex" xmlns:w16cid="http://schemas.microsoft.com/office/word/2016/wordml/cid" xmlns:w16="http://schemas.microsoft.com/office/word/2018/wordml" xmlns:w16du="http://schemas.microsoft.com/office/word/2023/wordml/word16du" xmlns:w16sdtdh="http://schemas.microsoft.com/office/word/2020/wordml/sdtdatahash" xmlns:w16sdtfl="http://schemas.microsoft.com/office/word/2024/wordml/sdtformatlock" xmlns:w16se="http://schemas.microsoft.com/office/word/2015/wordml/symex" xmlns:wpg="http://schemas.microsoft.com/office/word/2010/wordprocessingGroup" xmlns:wpi="http://schemas.microsoft.com/office/word/2010/wordprocessingInk" xmlns:wne="http://schemas.microsoft.com/office/word/2006/wordml" xmlns:wps="http://schemas.microsoft.com/office/word/2010/wordprocessingShape" mc:Ignorable="w14 w15 w16se w16cid w16 w16cex w16sdtdh w16sdtfl w16du wp14">
   <w:body>
     <w:p>
       <w:pPr>
@@ -30,9 +30,11 @@
           <w:numId w:val="1"/>
         </w:numPr>
       </w:pPr>
+      <w:proofErr w:type="spellStart"/>
       <w:r>
         <w:t>SceneSwitcherOnKeyPress</w:t>
       </w:r>
+      <w:proofErr w:type="spellEnd"/>
       <w:r>
         <w:t xml:space="preserve"> (any key press)</w:t>
       </w:r>
@@ -48,9 +50,11 @@
           <w:numId w:val="1"/>
         </w:numPr>
       </w:pPr>
+      <w:proofErr w:type="spellStart"/>
       <w:r>
         <w:t>HoverToggleButtons</w:t>
       </w:r>
+      <w:proofErr w:type="spellEnd"/>
       <w:r>
         <w:t xml:space="preserve"> (mouse pointer)</w:t>
       </w:r>
@@ -66,9 +70,11 @@
           <w:numId w:val="1"/>
         </w:numPr>
       </w:pPr>
+      <w:proofErr w:type="spellStart"/>
       <w:r>
         <w:t>ContinueButton</w:t>
       </w:r>
+      <w:proofErr w:type="spellEnd"/>
       <w:r>
         <w:t xml:space="preserve"> (mouse left click)</w:t>
       </w:r>
@@ -84,9 +90,11 @@
           <w:numId w:val="1"/>
         </w:numPr>
       </w:pPr>
+      <w:proofErr w:type="spellStart"/>
       <w:r>
         <w:t>ReturnToScene</w:t>
       </w:r>
+      <w:proofErr w:type="spellEnd"/>
       <w:r>
         <w:t xml:space="preserve"> (backspace, and mouse left click)</w:t>
       </w:r>
@@ -105,9 +113,11 @@
           <w:numId w:val="1"/>
         </w:numPr>
       </w:pPr>
+      <w:proofErr w:type="spellStart"/>
       <w:r>
         <w:t>ToggleMenuVisibility</w:t>
       </w:r>
+      <w:proofErr w:type="spellEnd"/>
       <w:r>
         <w:t xml:space="preserve"> (mouse left click)</w:t>
       </w:r>
@@ -126,9 +136,11 @@
           <w:numId w:val="1"/>
         </w:numPr>
       </w:pPr>
+      <w:proofErr w:type="spellStart"/>
       <w:r>
         <w:t>RotateCharacter</w:t>
       </w:r>
+      <w:proofErr w:type="spellEnd"/>
       <w:r>
         <w:t xml:space="preserve"> (pressing A and D keys on the keyboard)</w:t>
       </w:r>
@@ -147,9 +159,11 @@
           <w:numId w:val="1"/>
         </w:numPr>
       </w:pPr>
+      <w:proofErr w:type="spellStart"/>
       <w:r>
         <w:t>BackToSceneOrQuit</w:t>
       </w:r>
+      <w:proofErr w:type="spellEnd"/>
       <w:r>
         <w:t xml:space="preserve"> (escape key and backspace)</w:t>
       </w:r>
@@ -157,10 +171,50 @@
         <w:t>-</w:t>
       </w:r>
       <w:r>
-        <w:t xml:space="preserve"> This input would be used for returing to the boarding wireframes and exiting the game. I chose this input because I wanted to be able to leave the game by pressing escape key or clicking on the exit button.</w:t>
+        <w:t xml:space="preserve"> This input would be used for </w:t>
+      </w:r>
+      <w:proofErr w:type="spellStart"/>
+      <w:r>
+        <w:t>returing</w:t>
+      </w:r>
+      <w:proofErr w:type="spellEnd"/>
+      <w:r>
+        <w:t xml:space="preserve"> to the boarding wireframes and exiting the game. I chose this input because I wanted to be able to leave the game by pressing escape key or clicking on the exit button.</w:t>
       </w:r>
     </w:p>
-    <w:p/>
+    <w:p>
+      <w:r>
+        <w:t>Commit Link:</w:t>
+      </w:r>
+    </w:p>
+    <w:p>
+      <w:hyperlink r:id="rId5" w:history="1">
+        <w:r>
+          <w:rPr>
+            <w:rStyle w:val="Hyperlink"/>
+          </w:rPr>
+          <w:t>https://github.com/LuleDarkBlade/First-Project-in-Unity/commit/e7814e2c792d426206b4a9848da6c01d8fc073fd</w:t>
+        </w:r>
+      </w:hyperlink>
+    </w:p>
+    <w:p>
+      <w:r>
+        <w:t>Repository Link:</w:t>
+      </w:r>
+    </w:p>
+    <w:p>
+      <w:hyperlink r:id="rId6" w:history="1">
+        <w:r>
+          <w:rPr>
+            <w:rStyle w:val="Hyperlink"/>
+          </w:rPr>
+          <w:t>https://github.com/LuleDarkBlade/First-Project-in-Unity/tree/Tennis-Branch</w:t>
+        </w:r>
+      </w:hyperlink>
+      <w:r>
+        <w:t xml:space="preserve"> </w:t>
+      </w:r>
+    </w:p>
     <w:sectPr>
       <w:pgSz w:w="12240" w:h="15840"/>
       <w:pgMar w:top="1440" w:right="1440" w:bottom="1440" w:left="1440" w:header="720" w:footer="720" w:gutter="0"/>
@@ -172,7 +226,7 @@
 </file>
 
 <file path=word/numbering.xml><?xml version="1.0" encoding="utf-8"?>
-<w:numbering xmlns:wpc="http://schemas.microsoft.com/office/word/2010/wordprocessingCanvas" xmlns:cx="http://schemas.microsoft.com/office/drawing/2014/chartex" xmlns:cx1="http://schemas.microsoft.com/office/drawing/2015/9/8/chartex" xmlns:cx2="http://schemas.microsoft.com/office/drawing/2015/10/21/chartex" xmlns:cx3="http://schemas.microsoft.com/office/drawing/2016/5/9/chartex" xmlns:cx4="http://schemas.microsoft.com/office/drawing/2016/5/10/chartex" xmlns:cx5="http://schemas.microsoft.com/office/drawing/2016/5/11/chartex" xmlns:cx6="http://schemas.microsoft.com/office/drawing/2016/5/12/chartex" xmlns:cx7="http://schemas.microsoft.com/office/drawing/2016/5/13/chartex" xmlns:cx8="http://schemas.microsoft.com/office/drawing/2016/5/14/chartex" xmlns:mc="http://schemas.openxmlformats.org/markup-compatibility/2006" xmlns:aink="http://schemas.microsoft.com/office/drawing/2016/ink" xmlns:am3d="http://schemas.microsoft.com/office/drawing/2017/model3d" xmlns:o="urn:schemas-microsoft-com:office:office" xmlns:oel="http://schemas.microsoft.com/office/2019/extlst" xmlns:r="http://schemas.openxmlformats.org/officeDocument/2006/relationships" xmlns:m="http://schemas.openxmlformats.org/officeDocument/2006/math" xmlns:v="urn:schemas-microsoft-com:vml" xmlns:wp14="http://schemas.microsoft.com/office/word/2010/wordprocessingDrawing" xmlns:wp="http://schemas.openxmlformats.org/drawingml/2006/wordprocessingDrawing" xmlns:w10="urn:schemas-microsoft-com:office:word" xmlns:w="http://schemas.openxmlformats.org/wordprocessingml/2006/main" xmlns:w14="http://schemas.microsoft.com/office/word/2010/wordml" xmlns:w15="http://schemas.microsoft.com/office/word/2012/wordml" xmlns:w16cex="http://schemas.microsoft.com/office/word/2018/wordml/cex" xmlns:w16cid="http://schemas.microsoft.com/office/word/2016/wordml/cid" xmlns:w16="http://schemas.microsoft.com/office/word/2018/wordml" xmlns:w16du="http://schemas.microsoft.com/office/word/2023/wordml/word16du" xmlns:w16sdtdh="http://schemas.microsoft.com/office/word/2020/wordml/sdtdatahash" xmlns:w16se="http://schemas.microsoft.com/office/word/2015/wordml/symex" xmlns:wpg="http://schemas.microsoft.com/office/word/2010/wordprocessingGroup" xmlns:wpi="http://schemas.microsoft.com/office/word/2010/wordprocessingInk" xmlns:wne="http://schemas.microsoft.com/office/word/2006/wordml" xmlns:wps="http://schemas.microsoft.com/office/word/2010/wordprocessingShape" mc:Ignorable="w14 w15 w16se w16cid w16 w16cex w16sdtdh w16du wp14">
+<w:numbering xmlns:wpc="http://schemas.microsoft.com/office/word/2010/wordprocessingCanvas" xmlns:cx="http://schemas.microsoft.com/office/drawing/2014/chartex" xmlns:cx1="http://schemas.microsoft.com/office/drawing/2015/9/8/chartex" xmlns:cx2="http://schemas.microsoft.com/office/drawing/2015/10/21/chartex" xmlns:cx3="http://schemas.microsoft.com/office/drawing/2016/5/9/chartex" xmlns:cx4="http://schemas.microsoft.com/office/drawing/2016/5/10/chartex" xmlns:cx5="http://schemas.microsoft.com/office/drawing/2016/5/11/chartex" xmlns:cx6="http://schemas.microsoft.com/office/drawing/2016/5/12/chartex" xmlns:cx7="http://schemas.microsoft.com/office/drawing/2016/5/13/chartex" xmlns:cx8="http://schemas.microsoft.com/office/drawing/2016/5/14/chartex" xmlns:mc="http://schemas.openxmlformats.org/markup-compatibility/2006" xmlns:aink="http://schemas.microsoft.com/office/drawing/2016/ink" xmlns:am3d="http://schemas.microsoft.com/office/drawing/2017/model3d" xmlns:o="urn:schemas-microsoft-com:office:office" xmlns:oel="http://schemas.microsoft.com/office/2019/extlst" xmlns:r="http://schemas.openxmlformats.org/officeDocument/2006/relationships" xmlns:m="http://schemas.openxmlformats.org/officeDocument/2006/math" xmlns:v="urn:schemas-microsoft-com:vml" xmlns:wp14="http://schemas.microsoft.com/office/word/2010/wordprocessingDrawing" xmlns:wp="http://schemas.openxmlformats.org/drawingml/2006/wordprocessingDrawing" xmlns:w10="urn:schemas-microsoft-com:office:word" xmlns:w="http://schemas.openxmlformats.org/wordprocessingml/2006/main" xmlns:w14="http://schemas.microsoft.com/office/word/2010/wordml" xmlns:w15="http://schemas.microsoft.com/office/word/2012/wordml" xmlns:w16cex="http://schemas.microsoft.com/office/word/2018/wordml/cex" xmlns:w16cid="http://schemas.microsoft.com/office/word/2016/wordml/cid" xmlns:w16="http://schemas.microsoft.com/office/word/2018/wordml" xmlns:w16du="http://schemas.microsoft.com/office/word/2023/wordml/word16du" xmlns:w16sdtdh="http://schemas.microsoft.com/office/word/2020/wordml/sdtdatahash" xmlns:w16sdtfl="http://schemas.microsoft.com/office/word/2024/wordml/sdtformatlock" xmlns:w16se="http://schemas.microsoft.com/office/word/2015/wordml/symex" xmlns:wpg="http://schemas.microsoft.com/office/word/2010/wordprocessingGroup" xmlns:wpi="http://schemas.microsoft.com/office/word/2010/wordprocessingInk" xmlns:wne="http://schemas.microsoft.com/office/word/2006/wordml" xmlns:wps="http://schemas.microsoft.com/office/word/2010/wordprocessingShape" mc:Ignorable="w14 w15 w16se w16cid w16 w16cex w16sdtdh w16sdtfl w16du wp14">
   <w:abstractNum w:abstractNumId="0" w15:restartNumberingAfterBreak="0">
     <w:nsid w:val="04346358"/>
     <w:multiLevelType w:val="hybridMultilevel"/>
@@ -269,7 +323,7 @@
 </file>
 
 <file path=word/styles.xml><?xml version="1.0" encoding="utf-8"?>
-<w:styles xmlns:mc="http://schemas.openxmlformats.org/markup-compatibility/2006" xmlns:r="http://schemas.openxmlformats.org/officeDocument/2006/relationships" xmlns:w="http://schemas.openxmlformats.org/wordprocessingml/2006/main" xmlns:w14="http://schemas.microsoft.com/office/word/2010/wordml" xmlns:w15="http://schemas.microsoft.com/office/word/2012/wordml" xmlns:w16cex="http://schemas.microsoft.com/office/word/2018/wordml/cex" xmlns:w16cid="http://schemas.microsoft.com/office/word/2016/wordml/cid" xmlns:w16="http://schemas.microsoft.com/office/word/2018/wordml" xmlns:w16du="http://schemas.microsoft.com/office/word/2023/wordml/word16du" xmlns:w16sdtdh="http://schemas.microsoft.com/office/word/2020/wordml/sdtdatahash" xmlns:w16se="http://schemas.microsoft.com/office/word/2015/wordml/symex" mc:Ignorable="w14 w15 w16se w16cid w16 w16cex w16sdtdh w16du">
+<w:styles xmlns:mc="http://schemas.openxmlformats.org/markup-compatibility/2006" xmlns:r="http://schemas.openxmlformats.org/officeDocument/2006/relationships" xmlns:w="http://schemas.openxmlformats.org/wordprocessingml/2006/main" xmlns:w14="http://schemas.microsoft.com/office/word/2010/wordml" xmlns:w15="http://schemas.microsoft.com/office/word/2012/wordml" xmlns:w16cex="http://schemas.microsoft.com/office/word/2018/wordml/cex" xmlns:w16cid="http://schemas.microsoft.com/office/word/2016/wordml/cid" xmlns:w16="http://schemas.microsoft.com/office/word/2018/wordml" xmlns:w16du="http://schemas.microsoft.com/office/word/2023/wordml/word16du" xmlns:w16sdtdh="http://schemas.microsoft.com/office/word/2020/wordml/sdtdatahash" xmlns:w16sdtfl="http://schemas.microsoft.com/office/word/2024/wordml/sdtformatlock" xmlns:w16se="http://schemas.microsoft.com/office/word/2015/wordml/symex" mc:Ignorable="w14 w15 w16se w16cid w16 w16cex w16sdtdh w16sdtfl w16du">
   <w:docDefaults>
     <w:rPrDefault>
       <w:rPr>
@@ -1185,6 +1239,29 @@
       <w:spacing w:val="5"/>
     </w:rPr>
   </w:style>
+  <w:style w:type="character" w:styleId="Hyperlink">
+    <w:name w:val="Hyperlink"/>
+    <w:basedOn w:val="DefaultParagraphFont"/>
+    <w:uiPriority w:val="99"/>
+    <w:unhideWhenUsed/>
+    <w:rsid w:val="00FA2108"/>
+    <w:rPr>
+      <w:color w:val="467886" w:themeColor="hyperlink"/>
+      <w:u w:val="single"/>
+    </w:rPr>
+  </w:style>
+  <w:style w:type="character" w:styleId="UnresolvedMention">
+    <w:name w:val="Unresolved Mention"/>
+    <w:basedOn w:val="DefaultParagraphFont"/>
+    <w:uiPriority w:val="99"/>
+    <w:semiHidden/>
+    <w:unhideWhenUsed/>
+    <w:rsid w:val="00FA2108"/>
+    <w:rPr>
+      <w:color w:val="605E5C"/>
+      <w:shd w:val="clear" w:color="auto" w:fill="E1DFDD"/>
+    </w:rPr>
+  </w:style>
 </w:styles>
 </file>
 

</xml_diff>